<commit_message>
Update firstRoundDocumentGenerator and template file
</commit_message>
<xml_diff>
--- a/server/templates/1.Schreiben-Aktuell.docx
+++ b/server/templates/1.Schreiben-Aktuell.docx
@@ -325,36 +325,15 @@
         <w:ind w:left="141"/>
       </w:pPr>
       <w:r>
-        <w:t>"Adresse</w:t>
-      </w:r>
-      <w:r>
-        <w:rPr>
-          <w:spacing w:val="-7"/>
-        </w:rPr>
-        <w:t xml:space="preserve"> </w:t>
-      </w:r>
-      <w:r>
-        <w:t>des</w:t>
-      </w:r>
-      <w:r>
-        <w:rPr>
-          <w:spacing w:val="-6"/>
-        </w:rPr>
-        <w:t xml:space="preserve"> </w:t>
+        <w:t xml:space="preserve">„Adresse des </w:t>
       </w:r>
       <w:proofErr w:type="spellStart"/>
       <w:r>
-        <w:rPr>
-          <w:spacing w:val="-2"/>
-        </w:rPr>
         <w:t>Creditors</w:t>
       </w:r>
       <w:proofErr w:type="spellEnd"/>
       <w:r>
-        <w:rPr>
-          <w:spacing w:val="-2"/>
-        </w:rPr>
-        <w:t>"</w:t>
+        <w:t>“</w:t>
       </w:r>
     </w:p>
     <w:p>
@@ -417,7 +396,7 @@
         <mc:AlternateContent>
           <mc:Choice Requires="wps">
             <w:drawing>
-              <wp:anchor distT="0" distB="0" distL="0" distR="0" simplePos="0" relativeHeight="3" behindDoc="0" locked="0" layoutInCell="0" allowOverlap="1">
+              <wp:anchor distT="0" distB="0" distL="0" distR="0" simplePos="0" relativeHeight="3" behindDoc="0" locked="0" layoutInCell="0" allowOverlap="1" wp14:anchorId="5AA918C5" wp14:editId="2428189B">
                 <wp:simplePos x="0" y="0"/>
                 <wp:positionH relativeFrom="page">
                   <wp:posOffset>5627370</wp:posOffset>
@@ -529,7 +508,12 @@
             </w:drawing>
           </mc:Choice>
           <mc:Fallback>
-            <w:pict/>
+            <w:pict>
+              <v:shape w14:anchorId="304970CE" id="Graphic 1" o:spid="_x0000_s1026" style="position:absolute;margin-left:443.1pt;margin-top:.05pt;width:.5pt;height:226.5pt;z-index:3;visibility:visible;mso-wrap-style:square;mso-wrap-distance-left:0;mso-wrap-distance-top:0;mso-wrap-distance-right:0;mso-wrap-distance-bottom:0;mso-position-horizontal:absolute;mso-position-horizontal-relative:page;mso-position-vertical:absolute;mso-position-vertical-relative:text;v-text-anchor:top" coordsize="6350,2876550" o:gfxdata="UEsDBBQABgAIAAAAIQC2gziS/gAAAOEBAAATAAAAW0NvbnRlbnRfVHlwZXNdLnhtbJSRQU7DMBBF&#13;&#10;90jcwfIWJU67QAgl6YK0S0CoHGBkTxKLZGx5TGhvj5O2G0SRWNoz/78nu9wcxkFMGNg6quQqL6RA&#13;&#10;0s5Y6ir5vt9lD1JwBDIwOMJKHpHlpr69KfdHjyxSmriSfYz+USnWPY7AufNIadK6MEJMx9ApD/oD&#13;&#10;OlTrorhX2lFEilmcO2RdNtjC5xDF9pCuTyYBB5bi6bQ4syoJ3g9WQ0ymaiLzg5KdCXlKLjvcW893&#13;&#10;SUOqXwnz5DrgnHtJTxOsQfEKIT7DmDSUCaxw7Rqn8787ZsmRM9e2VmPeBN4uqYvTtW7jvijg9N/y&#13;&#10;JsXecLq0q+WD6m8AAAD//wMAUEsDBBQABgAIAAAAIQA4/SH/1gAAAJQBAAALAAAAX3JlbHMvLnJl&#13;&#10;bHOkkMFqwzAMhu+DvYPRfXGawxijTi+j0GvpHsDYimMaW0Yy2fr2M4PBMnrbUb/Q94l/f/hMi1qR&#13;&#10;JVI2sOt6UJgd+ZiDgffL8ekFlFSbvV0oo4EbChzGx4f9GRdb25HMsYhqlCwG5lrLq9biZkxWOiqY&#13;&#10;22YiTra2kYMu1l1tQD30/bPm3wwYN0x18gb45AdQl1tp5j/sFB2T0FQ7R0nTNEV3j6o9feQzro1i&#13;&#10;OWA14Fm+Q8a1a8+Bvu/d/dMb2JY5uiPbhG/ktn4cqGU/er3pcvwCAAD//wMAUEsDBBQABgAIAAAA&#13;&#10;IQB6spWedAIAACUHAAAOAAAAZHJzL2Uyb0RvYy54bWysVU2PmzAQvVfqf7B8b/hIYEmUZA9dbS9V&#13;&#10;W3W3P8AxJiAZ27K9Ifn3HRtMko20ZVflgAf85s3MGzys748tRwemTSPFBiezGCMmqCwbsd/gP8+P&#13;&#10;XwqMjCWiJFwKtsEnZvD99vOndadWLJW15CXTCEiEWXVqg2tr1SqKDK1ZS8xMKiZgs5K6JRYe9T4q&#13;&#10;NemAveVRGsd51EldKi0pMwbePvSbeOv5q4pR+7OqDLOIbzDkZv1d+/vO3aPtmqz2mqi6oUMa5ANZ&#13;&#10;tKQREHSkeiCWoBfd3FC1DdXSyMrOqGwjWVUNZb4GqCaJX1XzVBPFfC0gjlGjTOb/0dIfhyf1S4MM&#13;&#10;nTIrA6ar4ljp1q2QHzp6sU6jWOxoEYWX+aIAQSlspMVdvoi9ltHZl74Y+41Jz0MO343tpS6DRepg&#13;&#10;0aMIpoaGuVZx3yqLEbRKYwSt2vWtUsQ6P5ecM1EHicwzSKTu88jAdputPLBn6WHWlZDHyxwjSDYp&#13;&#10;lneLLHdskOwZxsUlHAhvsAERVuWJeyQ0L0vi5cAaEGG9QibzdJHdTUGCrEn+NudYluvBdPCEbEfm&#13;&#10;a8FCSZRLw3oNXR8+3o/w2bzdiYAK4cN6qWySZEW6mCJsniZpMQHoSp/DV97XGWKGtY99pdN08L9z&#13;&#10;HYlfx7+RHr7j8ViAfXnwjORN+dhw7hpk9H73lWt0IG4Y+mso7QrGhTtV/TES0jmH+uHInKeEt+yJ&#13;&#10;M0fNxW9Woab0w8LHokOwftbCzwAOSpi4kKR3cMAK+N/pO7g4b+ZH/Dv9RycfXwo7+reNkNprclGd&#13;&#10;M3eyPPkp6QWAWeynx/DfcMP+8tnLdP67bf8CAAD//wMAUEsDBBQABgAIAAAAIQDRIT+j4AAAAA0B&#13;&#10;AAAPAAAAZHJzL2Rvd25yZXYueG1sTE/LTsMwELwj8Q/WInGjTgu0VhqnQq3ohRMF1PbmxksSEa+j&#13;&#10;2EkDX8/2BJeVRvPYmWw1ukYM2IXak4bpJAGBVHhbU6nh/e35ToEI0ZA1jSfU8I0BVvn1VWZS68/0&#13;&#10;isMuloJDKKRGQxVjm0oZigqdCRPfIjH36TtnIsOulLYzZw53jZwlyVw6UxN/qEyL6wqLr13vuEa/&#13;&#10;3e5fPja1Y8n6uEjo8DPstb69GTdLPk9LEBHH+OeAywY2Qs7FTr4nG0SjQan5jKUXQjCt1ILhScPD&#13;&#10;4/0UZJ7J/yvyXwAAAP//AwBQSwECLQAUAAYACAAAACEAtoM4kv4AAADhAQAAEwAAAAAAAAAAAAAA&#13;&#10;AAAAAAAAW0NvbnRlbnRfVHlwZXNdLnhtbFBLAQItABQABgAIAAAAIQA4/SH/1gAAAJQBAAALAAAA&#13;&#10;AAAAAAAAAAAAAC8BAABfcmVscy8ucmVsc1BLAQItABQABgAIAAAAIQB6spWedAIAACUHAAAOAAAA&#13;&#10;AAAAAAAAAAAAAC4CAABkcnMvZTJvRG9jLnhtbFBLAQItABQABgAIAAAAIQDRIT+j4AAAAA0BAAAP&#13;&#10;AAAAAAAAAAAAAAAAAM4EAABkcnMvZG93bnJldi54bWxQSwUGAAAAAAQABADzAAAA2wUAAAAA&#13;&#10;" o:allowincell="f" path="m6096,1897456r-6096,l,2015109r,117348l,2876169r6096,l6096,2015109r,-117653xem6096,l,,,115824,,262128,,1897380r6096,l6096,115824,6096,xe" fillcolor="black" stroked="f" strokeweight="0">
+                <v:path arrowok="t"/>
+                <w10:wrap anchorx="page"/>
+              </v:shape>
+            </w:pict>
           </mc:Fallback>
         </mc:AlternateContent>
       </w:r>
@@ -673,7 +657,7 @@
         <w:rPr>
           <w:spacing w:val="-2"/>
         </w:rPr>
-        <w:t>"</w:t>
+        <w:t>„</w:t>
       </w:r>
       <w:proofErr w:type="spellStart"/>
       <w:r>
@@ -687,7 +671,7 @@
         <w:rPr>
           <w:spacing w:val="-2"/>
         </w:rPr>
-        <w:t>"</w:t>
+        <w:t>“</w:t>
       </w:r>
     </w:p>
     <w:p>
@@ -700,18 +684,21 @@
         <w:rPr>
           <w:b/>
         </w:rPr>
-        <w:t>"</w:t>
-      </w:r>
-      <w:r>
-        <w:t xml:space="preserve">Aktenzeichen des </w:t>
+        <w:t xml:space="preserve">„Aktenzeichen des </w:t>
       </w:r>
       <w:proofErr w:type="spellStart"/>
       <w:r>
-        <w:t>Credtiors</w:t>
+        <w:rPr>
+          <w:b/>
+        </w:rPr>
+        <w:t>Creditors</w:t>
       </w:r>
       <w:proofErr w:type="spellEnd"/>
       <w:r>
-        <w:t>"</w:t>
+        <w:rPr>
+          <w:b/>
+        </w:rPr>
+        <w:t>“</w:t>
       </w:r>
       <w:r>
         <w:rPr>
@@ -1255,30 +1242,7 @@
           <w:b/>
           <w:sz w:val="18"/>
         </w:rPr>
-        <w:t>"Aktenzeichen</w:t>
-      </w:r>
-      <w:r>
-        <w:rPr>
-          <w:b/>
-          <w:spacing w:val="-13"/>
-          <w:sz w:val="18"/>
-        </w:rPr>
-        <w:t xml:space="preserve"> </w:t>
-      </w:r>
-      <w:r>
-        <w:rPr>
-          <w:b/>
-          <w:sz w:val="18"/>
-        </w:rPr>
-        <w:t xml:space="preserve">des </w:t>
-      </w:r>
-      <w:r>
-        <w:rPr>
-          <w:b/>
-          <w:spacing w:val="-2"/>
-          <w:sz w:val="18"/>
-        </w:rPr>
-        <w:t>Mandanten"</w:t>
+        <w:t>„Aktenzeichen des Mandanten“</w:t>
       </w:r>
     </w:p>
     <w:p>
@@ -1342,10 +1306,7 @@
         <w:pStyle w:val="Textkrper"/>
       </w:pPr>
       <w:r>
-        <w:t xml:space="preserve">  </w:t>
-      </w:r>
-      <w:r>
-        <w:t>Sehr</w:t>
+        <w:t xml:space="preserve">  Sehr</w:t>
       </w:r>
       <w:r>
         <w:rPr>
@@ -1394,7 +1355,10 @@
         <w:ind w:left="115" w:right="1357"/>
       </w:pPr>
       <w:r>
-        <w:t>"Name",</w:t>
+        <w:t>„Name“</w:t>
+      </w:r>
+      <w:r>
+        <w:t>,</w:t>
       </w:r>
       <w:r>
         <w:rPr>
@@ -1421,7 +1385,10 @@
         <w:t xml:space="preserve"> </w:t>
       </w:r>
       <w:r>
-        <w:t>"Geburtstag", wohnhaft</w:t>
+        <w:t>„Geburtstag“</w:t>
+      </w:r>
+      <w:r>
+        <w:t>, wohnhaft</w:t>
       </w:r>
       <w:r>
         <w:rPr>
@@ -1430,7 +1397,10 @@
         <w:t xml:space="preserve"> </w:t>
       </w:r>
       <w:r>
-        <w:t>"Adresse", wird von uns bei der Durchführung eines außergerichtlichen Einigungsversuchs im Rahmen des Verbraucherinsolvenzverfahrens gemäß § 305, Abs. 1 Nr. 1 InsO vertreten. Ordnungsgemäße Bevollmächtigung wird anwaltlich versichert.</w:t>
+        <w:t>„Adresse“</w:t>
+      </w:r>
+      <w:r>
+        <w:t>, wird von uns bei der Durchführung eines außergerichtlichen Einigungsversuchs im Rahmen des Verbraucherinsolvenzverfahrens gemäß § 305, Abs. 1 Nr. 1 InsO vertreten. Ordnungsgemäße Bevollmächtigung wird anwaltlich versichert.</w:t>
       </w:r>
     </w:p>
     <w:p>
@@ -1445,7 +1415,10 @@
         <w:jc w:val="both"/>
       </w:pPr>
       <w:r>
-        <w:t xml:space="preserve">"Name" strebt eine Schuldenbereinigung auf der Grundlage der </w:t>
+        <w:t>„Name“</w:t>
+      </w:r>
+      <w:r>
+        <w:t xml:space="preserve"> strebt eine Schuldenbereinigung auf der Grundlage der </w:t>
       </w:r>
       <w:r>
         <w:rPr>
@@ -1565,24 +1538,25 @@
     </w:p>
     <w:p>
       <w:pPr>
-        <w:pStyle w:val="berschrift1"/>
-        <w:ind w:left="0" w:right="757"/>
+        <w:pStyle w:val="Textkrper"/>
+        <w:spacing w:before="1"/>
+        <w:ind w:left="115" w:right="874"/>
+        <w:jc w:val="both"/>
+      </w:pPr>
+    </w:p>
+    <w:p>
+      <w:pPr>
+        <w:pStyle w:val="Textkrper"/>
         <w:jc w:val="center"/>
-      </w:pPr>
-      <w:r>
-        <w:t>"heutiges</w:t>
-      </w:r>
-      <w:r>
-        <w:rPr>
-          <w:spacing w:val="-8"/>
-        </w:rPr>
-        <w:t xml:space="preserve"> </w:t>
-      </w:r>
-      <w:r>
-        <w:rPr>
-          <w:spacing w:val="-2"/>
-        </w:rPr>
-        <w:t>Datum"</w:t>
+        <w:rPr>
+          <w:b/>
+        </w:rPr>
+      </w:pPr>
+      <w:r>
+        <w:rPr>
+          <w:b/>
+        </w:rPr>
+        <w:t>„heutiges Datum“</w:t>
       </w:r>
     </w:p>
     <w:p>
@@ -2096,47 +2070,7 @@
         <w:rPr>
           <w:b/>
         </w:rPr>
-        <w:t>"Datum</w:t>
-      </w:r>
-      <w:r>
-        <w:rPr>
-          <w:b/>
-          <w:spacing w:val="-1"/>
-        </w:rPr>
-        <w:t xml:space="preserve"> </w:t>
-      </w:r>
-      <w:r>
-        <w:rPr>
-          <w:b/>
-        </w:rPr>
-        <w:t>in</w:t>
-      </w:r>
-      <w:r>
-        <w:rPr>
-          <w:b/>
-          <w:spacing w:val="-1"/>
-        </w:rPr>
-        <w:t xml:space="preserve"> </w:t>
-      </w:r>
-      <w:r>
-        <w:rPr>
-          <w:b/>
-        </w:rPr>
-        <w:t>14</w:t>
-      </w:r>
-      <w:r>
-        <w:rPr>
-          <w:b/>
-          <w:spacing w:val="-1"/>
-        </w:rPr>
-        <w:t xml:space="preserve"> </w:t>
-      </w:r>
-      <w:r>
-        <w:rPr>
-          <w:b/>
-          <w:spacing w:val="-2"/>
-        </w:rPr>
-        <w:t>Tagen"</w:t>
+        <w:t>„Datum in 14 Tagen“</w:t>
       </w:r>
     </w:p>
     <w:p>
@@ -2227,7 +2161,7 @@
           <w:sz w:val="8"/>
         </w:rPr>
         <w:drawing>
-          <wp:anchor distT="0" distB="0" distL="0" distR="0" simplePos="0" relativeHeight="2" behindDoc="1" locked="0" layoutInCell="0" allowOverlap="1">
+          <wp:anchor distT="0" distB="0" distL="0" distR="0" simplePos="0" relativeHeight="2" behindDoc="1" locked="0" layoutInCell="0" allowOverlap="1" wp14:anchorId="3144C063" wp14:editId="359553C8">
             <wp:simplePos x="0" y="0"/>
             <wp:positionH relativeFrom="page">
               <wp:posOffset>1036955</wp:posOffset>

</xml_diff>